<commit_message>
Add detailed documentation for database functions and triggers in RAPPORT_BD.docx
</commit_message>
<xml_diff>
--- a/DB_Part/RAPPORT_BD.docx
+++ b/DB_Part/RAPPORT_BD.docx
@@ -51,12 +51,37 @@
       <w:r>
         <w:tab/>
       </w:r>
-      <w:r>
-        <w:rPr>
-          <w:b/>
-          <w:bCs/>
-        </w:rPr>
-        <w:t>Tugrul Ghellab Troles</w:t>
+      <w:proofErr w:type="spellStart"/>
+      <w:r>
+        <w:rPr>
+          <w:b/>
+          <w:bCs/>
+        </w:rPr>
+        <w:t>Tugrul</w:t>
+      </w:r>
+      <w:proofErr w:type="spellEnd"/>
+      <w:r>
+        <w:rPr>
+          <w:b/>
+          <w:bCs/>
+        </w:rPr>
+        <w:t xml:space="preserve"> </w:t>
+      </w:r>
+      <w:proofErr w:type="spellStart"/>
+      <w:r>
+        <w:rPr>
+          <w:b/>
+          <w:bCs/>
+        </w:rPr>
+        <w:t>Ghellab</w:t>
+      </w:r>
+      <w:proofErr w:type="spellEnd"/>
+      <w:r>
+        <w:rPr>
+          <w:b/>
+          <w:bCs/>
+        </w:rPr>
+        <w:t xml:space="preserve"> Troles</w:t>
       </w:r>
     </w:p>
     <w:p>
@@ -671,7 +696,7 @@
           <w:noProof/>
         </w:rPr>
         <w:drawing>
-          <wp:inline distT="0" distB="0" distL="0" distR="0" wp14:anchorId="0AF78DB5" wp14:editId="3BECEF68">
+          <wp:inline distT="0" distB="0" distL="0" distR="0" wp14:anchorId="0AF78DB5" wp14:editId="6F428F1C">
             <wp:extent cx="6645910" cy="3206750"/>
             <wp:effectExtent l="0" t="0" r="2540" b="0"/>
             <wp:docPr id="471202133" name="Image 1"/>
@@ -838,7 +863,7 @@
           <w:noProof/>
         </w:rPr>
         <w:drawing>
-          <wp:inline distT="0" distB="0" distL="0" distR="0" wp14:anchorId="52BC754D" wp14:editId="746759CC">
+          <wp:inline distT="0" distB="0" distL="0" distR="0" wp14:anchorId="52BC754D" wp14:editId="6031BD93">
             <wp:extent cx="6645910" cy="3176905"/>
             <wp:effectExtent l="0" t="0" r="2540" b="4445"/>
             <wp:docPr id="1482433455" name="Image 2"/>
@@ -970,13 +995,23 @@
           <w:u w:val="single"/>
         </w:rPr>
       </w:pPr>
+      <w:proofErr w:type="spellStart"/>
       <w:r>
         <w:rPr>
           <w:sz w:val="32"/>
           <w:szCs w:val="32"/>
           <w:u w:val="single"/>
         </w:rPr>
-        <w:t>VueMembresGroupes :</w:t>
+        <w:t>VueMembresGroupes</w:t>
+      </w:r>
+      <w:proofErr w:type="spellEnd"/>
+      <w:r>
+        <w:rPr>
+          <w:sz w:val="32"/>
+          <w:szCs w:val="32"/>
+          <w:u w:val="single"/>
+        </w:rPr>
+        <w:t> :</w:t>
       </w:r>
     </w:p>
     <w:p/>
@@ -1070,7 +1105,23 @@
           <w:sz w:val="28"/>
           <w:szCs w:val="28"/>
         </w:rPr>
-        <w:t xml:space="preserve"> vue VueMembresGroupes aide à gérer, analyser et suivre les membres d'un </w:t>
+        <w:t xml:space="preserve"> vue </w:t>
+      </w:r>
+      <w:proofErr w:type="spellStart"/>
+      <w:r>
+        <w:rPr>
+          <w:sz w:val="28"/>
+          <w:szCs w:val="28"/>
+        </w:rPr>
+        <w:t>VueMembresGroupes</w:t>
+      </w:r>
+      <w:proofErr w:type="spellEnd"/>
+      <w:r>
+        <w:rPr>
+          <w:sz w:val="28"/>
+          <w:szCs w:val="28"/>
+        </w:rPr>
+        <w:t xml:space="preserve"> aide à gérer, analyser et suivre les membres d'un </w:t>
       </w:r>
       <w:r>
         <w:rPr>
@@ -1103,22 +1154,32 @@
           <w:u w:val="single"/>
         </w:rPr>
       </w:pPr>
+      <w:proofErr w:type="spellStart"/>
       <w:r>
         <w:rPr>
           <w:sz w:val="28"/>
           <w:szCs w:val="28"/>
           <w:u w:val="single"/>
         </w:rPr>
-        <w:t>VuePropositions :</w:t>
-      </w:r>
-    </w:p>
-    <w:p>
-      <w:pPr>
+        <w:t>VuePropositions</w:t>
+      </w:r>
+      <w:proofErr w:type="spellEnd"/>
+      <w:r>
         <w:rPr>
           <w:sz w:val="28"/>
           <w:szCs w:val="28"/>
           <w:u w:val="single"/>
         </w:rPr>
+        <w:t> :</w:t>
+      </w:r>
+    </w:p>
+    <w:p>
+      <w:pPr>
+        <w:rPr>
+          <w:sz w:val="28"/>
+          <w:szCs w:val="28"/>
+          <w:u w:val="single"/>
+        </w:rPr>
       </w:pPr>
     </w:p>
     <w:p>
@@ -1155,7 +1216,23 @@
           <w:sz w:val="28"/>
           <w:szCs w:val="28"/>
         </w:rPr>
-        <w:t xml:space="preserve">La vue VuePropositions </w:t>
+        <w:t xml:space="preserve">La vue </w:t>
+      </w:r>
+      <w:proofErr w:type="spellStart"/>
+      <w:r>
+        <w:rPr>
+          <w:sz w:val="28"/>
+          <w:szCs w:val="28"/>
+        </w:rPr>
+        <w:t>VuePropositions</w:t>
+      </w:r>
+      <w:proofErr w:type="spellEnd"/>
+      <w:r>
+        <w:rPr>
+          <w:sz w:val="28"/>
+          <w:szCs w:val="28"/>
+        </w:rPr>
+        <w:t xml:space="preserve"> </w:t>
       </w:r>
       <w:r>
         <w:rPr>
@@ -1252,6 +1329,7 @@
           <w:u w:val="single"/>
         </w:rPr>
       </w:pPr>
+      <w:proofErr w:type="spellStart"/>
       <w:r>
         <w:rPr>
           <w:sz w:val="28"/>
@@ -1260,6 +1338,7 @@
         </w:rPr>
         <w:t>VueCommentairesSignales</w:t>
       </w:r>
+      <w:proofErr w:type="spellEnd"/>
       <w:r>
         <w:rPr>
           <w:sz w:val="28"/>
@@ -1311,7 +1390,23 @@
           <w:sz w:val="28"/>
           <w:szCs w:val="28"/>
         </w:rPr>
-        <w:t xml:space="preserve">. De plus elle renvoie l’auteur du commentaire (à ajouter dans la view). </w:t>
+        <w:t xml:space="preserve">. De plus elle renvoie l’auteur du commentaire (à ajouter dans la </w:t>
+      </w:r>
+      <w:proofErr w:type="spellStart"/>
+      <w:r>
+        <w:rPr>
+          <w:sz w:val="28"/>
+          <w:szCs w:val="28"/>
+        </w:rPr>
+        <w:t>view</w:t>
+      </w:r>
+      <w:proofErr w:type="spellEnd"/>
+      <w:r>
+        <w:rPr>
+          <w:sz w:val="28"/>
+          <w:szCs w:val="28"/>
+        </w:rPr>
+        <w:t xml:space="preserve">). </w:t>
       </w:r>
     </w:p>
     <w:p>
@@ -1372,6 +1467,7 @@
           <w:szCs w:val="28"/>
         </w:rPr>
       </w:pPr>
+      <w:proofErr w:type="spellStart"/>
       <w:r>
         <w:rPr>
           <w:sz w:val="28"/>
@@ -1379,6 +1475,7 @@
         </w:rPr>
         <w:t>VueVotesChoix</w:t>
       </w:r>
+      <w:proofErr w:type="spellEnd"/>
       <w:r>
         <w:rPr>
           <w:sz w:val="28"/>
@@ -1470,6 +1567,7 @@
           <w:szCs w:val="28"/>
         </w:rPr>
       </w:pPr>
+      <w:proofErr w:type="spellStart"/>
       <w:r>
         <w:rPr>
           <w:sz w:val="28"/>
@@ -1477,6 +1575,7 @@
         </w:rPr>
         <w:t>VueNotificationsReçues</w:t>
       </w:r>
+      <w:proofErr w:type="spellEnd"/>
       <w:r>
         <w:rPr>
           <w:sz w:val="28"/>
@@ -1535,6 +1634,485 @@
         </w:rPr>
         <w:t xml:space="preserve"> pour suivre les notifications envoyées aux utilisateurs, avec des informations clés comme le type, la date, et le statut de chaque notification.</w:t>
       </w:r>
+    </w:p>
+    <w:p>
+      <w:pPr>
+        <w:rPr>
+          <w:sz w:val="28"/>
+          <w:szCs w:val="28"/>
+        </w:rPr>
+      </w:pPr>
+    </w:p>
+    <w:p>
+      <w:pPr>
+        <w:rPr>
+          <w:sz w:val="28"/>
+          <w:szCs w:val="28"/>
+        </w:rPr>
+      </w:pPr>
+    </w:p>
+    <w:p>
+      <w:pPr>
+        <w:rPr>
+          <w:sz w:val="28"/>
+          <w:szCs w:val="28"/>
+        </w:rPr>
+      </w:pPr>
+    </w:p>
+    <w:p>
+      <w:pPr>
+        <w:rPr>
+          <w:sz w:val="28"/>
+          <w:szCs w:val="28"/>
+        </w:rPr>
+      </w:pPr>
+    </w:p>
+    <w:p>
+      <w:pPr>
+        <w:rPr>
+          <w:sz w:val="28"/>
+          <w:szCs w:val="28"/>
+        </w:rPr>
+      </w:pPr>
+    </w:p>
+    <w:p>
+      <w:pPr>
+        <w:rPr>
+          <w:sz w:val="28"/>
+          <w:szCs w:val="28"/>
+        </w:rPr>
+      </w:pPr>
+    </w:p>
+    <w:p>
+      <w:pPr>
+        <w:rPr>
+          <w:sz w:val="28"/>
+          <w:szCs w:val="28"/>
+        </w:rPr>
+      </w:pPr>
+      <w:r>
+        <w:rPr>
+          <w:sz w:val="28"/>
+          <w:szCs w:val="28"/>
+        </w:rPr>
+        <w:lastRenderedPageBreak/>
+        <w:t>2-Fonctions</w:t>
+      </w:r>
+    </w:p>
+    <w:p>
+      <w:pPr>
+        <w:rPr>
+          <w:sz w:val="28"/>
+          <w:szCs w:val="28"/>
+        </w:rPr>
+      </w:pPr>
+    </w:p>
+    <w:p>
+      <w:pPr>
+        <w:tabs>
+          <w:tab w:val="left" w:pos="1908"/>
+        </w:tabs>
+        <w:rPr>
+          <w:sz w:val="28"/>
+          <w:szCs w:val="28"/>
+        </w:rPr>
+      </w:pPr>
+      <w:proofErr w:type="spellStart"/>
+      <w:r>
+        <w:rPr>
+          <w:b/>
+          <w:bCs/>
+          <w:sz w:val="28"/>
+          <w:szCs w:val="28"/>
+        </w:rPr>
+        <w:t>compter_signalements_membre</w:t>
+      </w:r>
+      <w:proofErr w:type="spellEnd"/>
+      <w:r>
+        <w:rPr>
+          <w:sz w:val="28"/>
+          <w:szCs w:val="28"/>
+        </w:rPr>
+        <w:t xml:space="preserve"> :</w:t>
+      </w:r>
+    </w:p>
+    <w:p>
+      <w:pPr>
+        <w:tabs>
+          <w:tab w:val="left" w:pos="1908"/>
+        </w:tabs>
+        <w:rPr>
+          <w:sz w:val="28"/>
+          <w:szCs w:val="28"/>
+        </w:rPr>
+      </w:pPr>
+    </w:p>
+    <w:p>
+      <w:pPr>
+        <w:tabs>
+          <w:tab w:val="left" w:pos="1908"/>
+        </w:tabs>
+        <w:rPr>
+          <w:sz w:val="28"/>
+          <w:szCs w:val="28"/>
+        </w:rPr>
+      </w:pPr>
+      <w:r>
+        <w:rPr>
+          <w:sz w:val="28"/>
+          <w:szCs w:val="28"/>
+        </w:rPr>
+        <w:t>Cette fonction permet de calculer le nombre de signalements effectués par un membre spécifique, en fonction de l'ID du membre fourni en paramètre. Elle renvoie le nombre total de signalements pour les commentaires associés à ce membre. Cette fonction est utile pour évaluer la fréquence des signalements d’un membre et peut être utilisée pour des analyses statistiques, ainsi que pour détecter les comportements indésirables ou pour ajuster la gestion des membres dans un système de modération.</w:t>
+      </w:r>
+    </w:p>
+    <w:p>
+      <w:pPr>
+        <w:tabs>
+          <w:tab w:val="left" w:pos="1908"/>
+        </w:tabs>
+        <w:rPr>
+          <w:sz w:val="28"/>
+          <w:szCs w:val="28"/>
+        </w:rPr>
+      </w:pPr>
+    </w:p>
+    <w:p>
+      <w:pPr>
+        <w:tabs>
+          <w:tab w:val="left" w:pos="1908"/>
+        </w:tabs>
+        <w:rPr>
+          <w:sz w:val="28"/>
+          <w:szCs w:val="28"/>
+        </w:rPr>
+      </w:pPr>
+      <w:proofErr w:type="spellStart"/>
+      <w:r>
+        <w:rPr>
+          <w:b/>
+          <w:bCs/>
+          <w:sz w:val="28"/>
+          <w:szCs w:val="28"/>
+        </w:rPr>
+        <w:t>compter_signalements_commentaire</w:t>
+      </w:r>
+      <w:proofErr w:type="spellEnd"/>
+      <w:r>
+        <w:rPr>
+          <w:sz w:val="28"/>
+          <w:szCs w:val="28"/>
+        </w:rPr>
+        <w:t xml:space="preserve"> :</w:t>
+      </w:r>
+    </w:p>
+    <w:p>
+      <w:pPr>
+        <w:tabs>
+          <w:tab w:val="left" w:pos="1908"/>
+        </w:tabs>
+        <w:rPr>
+          <w:sz w:val="28"/>
+          <w:szCs w:val="28"/>
+        </w:rPr>
+      </w:pPr>
+      <w:r>
+        <w:rPr>
+          <w:sz w:val="28"/>
+          <w:szCs w:val="28"/>
+        </w:rPr>
+        <w:t>Cette fonction retourne le nombre de signalements pour un commentaire donné, en utilisant l'ID du commentaire passé en paramètre. Elle est utile pour surveiller l'activité des commentaires signalés et permettre une gestion efficace du contenu. En renvoyant le nombre total de signalements associés à un commentaire, cette fonction permet aux modérateurs ou administrateurs de prendre des mesures appropriées en fonction de la gravité du contenu signalé.</w:t>
+      </w:r>
+    </w:p>
+    <w:p>
+      <w:pPr>
+        <w:tabs>
+          <w:tab w:val="left" w:pos="1908"/>
+        </w:tabs>
+        <w:rPr>
+          <w:sz w:val="28"/>
+          <w:szCs w:val="28"/>
+        </w:rPr>
+      </w:pPr>
+    </w:p>
+    <w:p>
+      <w:pPr>
+        <w:tabs>
+          <w:tab w:val="left" w:pos="1908"/>
+        </w:tabs>
+        <w:rPr>
+          <w:sz w:val="28"/>
+          <w:szCs w:val="28"/>
+        </w:rPr>
+      </w:pPr>
+      <w:proofErr w:type="spellStart"/>
+      <w:r>
+        <w:rPr>
+          <w:b/>
+          <w:bCs/>
+          <w:sz w:val="28"/>
+          <w:szCs w:val="28"/>
+        </w:rPr>
+        <w:t>createGroupe</w:t>
+      </w:r>
+      <w:proofErr w:type="spellEnd"/>
+      <w:r>
+        <w:rPr>
+          <w:sz w:val="28"/>
+          <w:szCs w:val="28"/>
+        </w:rPr>
+        <w:t xml:space="preserve"> :</w:t>
+      </w:r>
+    </w:p>
+    <w:p>
+      <w:pPr>
+        <w:tabs>
+          <w:tab w:val="left" w:pos="1908"/>
+        </w:tabs>
+        <w:rPr>
+          <w:sz w:val="28"/>
+          <w:szCs w:val="28"/>
+        </w:rPr>
+      </w:pPr>
+      <w:r>
+        <w:rPr>
+          <w:sz w:val="28"/>
+          <w:szCs w:val="28"/>
+        </w:rPr>
+        <w:t>Cette procédure permet de créer un nouveau groupe avec les informations relatives au nom, à l'image, à la couleur, à la description et à la date de création. Une fois le groupe créé, elle lie également un membre au groupe, en créant une adhésion pour un internaute existant. Cette procédure simplifie le processus de création et d'adhésion des groupes, tout en automatisant l'insertion des données dans les tables concernées. Elle peut être utilisée par les administrateurs pour organiser facilement des groupes et y inclure les membres de manière transparente.</w:t>
+      </w:r>
+    </w:p>
+    <w:p>
+      <w:pPr>
+        <w:tabs>
+          <w:tab w:val="left" w:pos="1908"/>
+        </w:tabs>
+        <w:rPr>
+          <w:sz w:val="28"/>
+          <w:szCs w:val="28"/>
+        </w:rPr>
+      </w:pPr>
+    </w:p>
+    <w:p>
+      <w:pPr>
+        <w:tabs>
+          <w:tab w:val="left" w:pos="1908"/>
+        </w:tabs>
+        <w:rPr>
+          <w:sz w:val="28"/>
+          <w:szCs w:val="28"/>
+        </w:rPr>
+      </w:pPr>
+      <w:proofErr w:type="spellStart"/>
+      <w:r>
+        <w:rPr>
+          <w:b/>
+          <w:bCs/>
+          <w:sz w:val="28"/>
+          <w:szCs w:val="28"/>
+        </w:rPr>
+        <w:t>createInternaute</w:t>
+      </w:r>
+      <w:proofErr w:type="spellEnd"/>
+      <w:r>
+        <w:rPr>
+          <w:sz w:val="28"/>
+          <w:szCs w:val="28"/>
+        </w:rPr>
+        <w:t xml:space="preserve"> :</w:t>
+      </w:r>
+    </w:p>
+    <w:p>
+      <w:pPr>
+        <w:tabs>
+          <w:tab w:val="left" w:pos="1908"/>
+        </w:tabs>
+        <w:rPr>
+          <w:sz w:val="28"/>
+          <w:szCs w:val="28"/>
+        </w:rPr>
+      </w:pPr>
+      <w:r>
+        <w:rPr>
+          <w:sz w:val="28"/>
+          <w:szCs w:val="28"/>
+        </w:rPr>
+        <w:t xml:space="preserve">Cette procédure permet d’ajouter un nouvel internaute à la base de données, en incluant des informations telles que le nom, le prénom, l’adresse, l’email ainsi que les informations de sécurité (hash et </w:t>
+      </w:r>
+      <w:proofErr w:type="spellStart"/>
+      <w:r>
+        <w:rPr>
+          <w:sz w:val="28"/>
+          <w:szCs w:val="28"/>
+        </w:rPr>
+        <w:t>salt</w:t>
+      </w:r>
+      <w:proofErr w:type="spellEnd"/>
+      <w:r>
+        <w:rPr>
+          <w:sz w:val="28"/>
+          <w:szCs w:val="28"/>
+        </w:rPr>
+        <w:t xml:space="preserve"> pour le mot de passe). Elle permet ainsi de faciliter l’enregistrement d'un utilisateur dans le système, en veillant à sécuriser ses informations sensibles et en garantissant un processus d’inscription fluide et rapide. Elle est </w:t>
+      </w:r>
+      <w:r>
+        <w:rPr>
+          <w:sz w:val="28"/>
+          <w:szCs w:val="28"/>
+        </w:rPr>
+        <w:lastRenderedPageBreak/>
+        <w:t>particulièrement utile pour les administrateurs souhaitant ajouter de nouveaux utilisateurs à la plateforme sans avoir à saisir manuellement toutes les données.</w:t>
+      </w:r>
+    </w:p>
+    <w:p>
+      <w:pPr>
+        <w:tabs>
+          <w:tab w:val="left" w:pos="1908"/>
+        </w:tabs>
+        <w:rPr>
+          <w:sz w:val="28"/>
+          <w:szCs w:val="28"/>
+        </w:rPr>
+      </w:pPr>
+    </w:p>
+    <w:p>
+      <w:pPr>
+        <w:tabs>
+          <w:tab w:val="left" w:pos="1908"/>
+        </w:tabs>
+        <w:rPr>
+          <w:sz w:val="28"/>
+          <w:szCs w:val="28"/>
+        </w:rPr>
+      </w:pPr>
+      <w:proofErr w:type="spellStart"/>
+      <w:r>
+        <w:rPr>
+          <w:b/>
+          <w:bCs/>
+          <w:sz w:val="28"/>
+          <w:szCs w:val="28"/>
+        </w:rPr>
+        <w:t>notification_suppression</w:t>
+      </w:r>
+      <w:proofErr w:type="spellEnd"/>
+      <w:r>
+        <w:rPr>
+          <w:sz w:val="28"/>
+          <w:szCs w:val="28"/>
+        </w:rPr>
+        <w:t xml:space="preserve"> :</w:t>
+      </w:r>
+    </w:p>
+    <w:p>
+      <w:pPr>
+        <w:tabs>
+          <w:tab w:val="left" w:pos="1908"/>
+        </w:tabs>
+        <w:rPr>
+          <w:sz w:val="28"/>
+          <w:szCs w:val="28"/>
+        </w:rPr>
+      </w:pPr>
+      <w:r>
+        <w:rPr>
+          <w:sz w:val="28"/>
+          <w:szCs w:val="28"/>
+        </w:rPr>
+        <w:t xml:space="preserve">Ce trigger est déclenché après la suppression d'une proposition. Lorsqu'une proposition est supprimée, il crée automatiquement une notification indiquant le titre de la proposition supprimée, puis l'insère dans la table Notification. Ensuite, il récupère l'ID de cette notification et l’associe à tous les membres du groupe lié à la proposition supprimée dans la table </w:t>
+      </w:r>
+      <w:proofErr w:type="spellStart"/>
+      <w:r>
+        <w:rPr>
+          <w:sz w:val="28"/>
+          <w:szCs w:val="28"/>
+        </w:rPr>
+        <w:t>InternauteNotification</w:t>
+      </w:r>
+      <w:proofErr w:type="spellEnd"/>
+      <w:r>
+        <w:rPr>
+          <w:sz w:val="28"/>
+          <w:szCs w:val="28"/>
+        </w:rPr>
+        <w:t>. Ce trigger permet de notifier tous les membres concernés par la suppression d'une proposition, garantissant ainsi que tous les utilisateurs du groupe soient informés des changements pertinents. Il est particulièrement utile pour la transparence et la communication au sein des groupes, en assurant une gestion cohérente des modifications.</w:t>
+      </w:r>
+    </w:p>
+    <w:p>
+      <w:pPr>
+        <w:tabs>
+          <w:tab w:val="left" w:pos="1908"/>
+        </w:tabs>
+        <w:rPr>
+          <w:sz w:val="28"/>
+          <w:szCs w:val="28"/>
+        </w:rPr>
+      </w:pPr>
+    </w:p>
+    <w:p>
+      <w:pPr>
+        <w:tabs>
+          <w:tab w:val="left" w:pos="1908"/>
+        </w:tabs>
+        <w:rPr>
+          <w:sz w:val="28"/>
+          <w:szCs w:val="28"/>
+        </w:rPr>
+      </w:pPr>
+      <w:proofErr w:type="spellStart"/>
+      <w:r>
+        <w:rPr>
+          <w:b/>
+          <w:bCs/>
+          <w:sz w:val="28"/>
+          <w:szCs w:val="28"/>
+        </w:rPr>
+        <w:t>trg_before_insert_internaute</w:t>
+      </w:r>
+      <w:proofErr w:type="spellEnd"/>
+      <w:r>
+        <w:rPr>
+          <w:sz w:val="28"/>
+          <w:szCs w:val="28"/>
+        </w:rPr>
+        <w:t xml:space="preserve"> :</w:t>
+      </w:r>
+    </w:p>
+    <w:p>
+      <w:pPr>
+        <w:tabs>
+          <w:tab w:val="left" w:pos="1908"/>
+        </w:tabs>
+        <w:rPr>
+          <w:sz w:val="28"/>
+          <w:szCs w:val="28"/>
+        </w:rPr>
+      </w:pPr>
+      <w:r>
+        <w:rPr>
+          <w:sz w:val="28"/>
+          <w:szCs w:val="28"/>
+        </w:rPr>
+        <w:t>Ce trigger est déclenché avant l’insertion d’un nouvel internaute dans la table Internaute. Il vérifie d'abord si l'email fourni pour le nouvel internaute existe déjà dans la base de données. Si c’est le cas, une erreur est levée pour empêcher l'insertion et garantir qu’aucun doublon d'email ne soit créé. De plus, il prévoit la validation de l’email selon une expression régulière (commentée dans le code). Ce trigger est utile pour éviter les problèmes de duplication d'emails dans la base de données et pour garantir l'unicité des comptes utilisateur. Cela simplifie la gestion des utilisateurs et améliore la qualité des données dans le système.</w:t>
+      </w:r>
+    </w:p>
+    <w:p>
+      <w:pPr>
+        <w:tabs>
+          <w:tab w:val="left" w:pos="1908"/>
+        </w:tabs>
+        <w:rPr>
+          <w:sz w:val="28"/>
+          <w:szCs w:val="28"/>
+        </w:rPr>
+      </w:pPr>
+    </w:p>
+    <w:p>
+      <w:pPr>
+        <w:rPr>
+          <w:sz w:val="28"/>
+          <w:szCs w:val="28"/>
+        </w:rPr>
+      </w:pPr>
     </w:p>
     <w:sectPr>
       <w:footerReference w:type="default" r:id="rId10"/>
@@ -2616,6 +3194,19 @@
       <w:contextualSpacing/>
     </w:pPr>
   </w:style>
+  <w:style w:type="paragraph" w:styleId="NormalWeb">
+    <w:name w:val="Normal (Web)"/>
+    <w:basedOn w:val="Normal"/>
+    <w:uiPriority w:val="99"/>
+    <w:semiHidden/>
+    <w:unhideWhenUsed/>
+    <w:rsid w:val="009076E1"/>
+    <w:rPr>
+      <w:rFonts w:ascii="Times New Roman" w:hAnsi="Times New Roman" w:cs="Times New Roman"/>
+      <w:sz w:val="24"/>
+      <w:szCs w:val="24"/>
+    </w:rPr>
+  </w:style>
 </w:styles>
 </file>
 

</xml_diff>